<commit_message>
new data diff analyses one model
</commit_message>
<xml_diff>
--- a/Tables/sample_sizes.docx
+++ b/Tables/sample_sizes.docx
@@ -1634,7 +1634,7 @@
                 <w:szCs w:val="18"/>
                 <w:color w:val="000000"/>
               </w:rPr>
-              <w:t xml:space="preserve">33</w:t>
+              <w:t xml:space="preserve">41</w:t>
             </w:r>
           </w:p>
         </w:tc>
@@ -1678,7 +1678,7 @@
                 <w:szCs w:val="18"/>
                 <w:color w:val="000000"/>
               </w:rPr>
-              <w:t xml:space="preserve">32</w:t>
+              <w:t xml:space="preserve">47</w:t>
             </w:r>
           </w:p>
         </w:tc>
@@ -1722,7 +1722,7 @@
                 <w:szCs w:val="18"/>
                 <w:color w:val="000000"/>
               </w:rPr>
-              <w:t xml:space="preserve">142</w:t>
+              <w:t xml:space="preserve">119</w:t>
             </w:r>
           </w:p>
         </w:tc>
@@ -1949,7 +1949,7 @@
                 <w:szCs w:val="18"/>
                 <w:color w:val="000000"/>
               </w:rPr>
-              <w:t xml:space="preserve">DG</w:t>
+              <w:t xml:space="preserve">BP</w:t>
             </w:r>
           </w:p>
         </w:tc>
@@ -1994,7 +1994,7 @@
                 <w:szCs w:val="18"/>
                 <w:color w:val="000000"/>
               </w:rPr>
-              <w:t xml:space="preserve">8,068</w:t>
+              <w:t xml:space="preserve">9,269</w:t>
             </w:r>
           </w:p>
         </w:tc>
@@ -3583,51 +3583,51 @@
                 <w:szCs w:val="18"/>
                 <w:color w:val="000000"/>
               </w:rPr>
-              <w:t xml:space="preserve">1</w:t>
-            </w:r>
-          </w:p>
-        </w:tc>
-        <w:tc>
-          <w:tcPr>
-            <w:tcBorders>
-              <w:bottom w:val="none" w:sz="0" w:space="0" w:color="000000"/>
-              <w:top w:val="none" w:sz="0" w:space="0" w:color="000000"/>
-              <w:left w:val="none" w:sz="0" w:space="0" w:color="000000"/>
-              <w:right w:val="none" w:sz="0" w:space="0" w:color="000000"/>
-            </w:tcBorders>
-            <w:shd w:val="clear" w:color="auto" w:fill="FFFFFF"/>
-            <w:tcMar>
-              <w:top w:w="0" w:type="dxa"/>
-              <w:bottom w:w="0" w:type="dxa"/>
-              <w:left w:w="0" w:type="dxa"/>
-              <w:right w:w="0" w:type="dxa"/>
-            </w:tcMar>
-            <w:vAlign w:val="center"/>
-          </w:tcPr>
-          <w:p>
-            <w:pPr>
-              <w:pStyle w:val="Normal"/>
-              <w:jc w:val="right"/>
-              <w:pBdr>
-                <w:bottom w:val="none" w:sz="0" w:space="0" w:color="000000"/>
-                <w:top w:val="none" w:sz="0" w:space="0" w:color="000000"/>
-                <w:left w:val="none" w:sz="0" w:space="0" w:color="000000"/>
-                <w:right w:val="none" w:sz="0" w:space="0" w:color="000000"/>
-              </w:pBdr>
-              <w:spacing w:after="100" w:before="100" w:line="240"/>
-              <w:ind w:left="100" w:right="100" w:firstLine="0" w:firstLineChars="0"/>
-            </w:pPr>
-            <w:r>
-              <w:rPr>
-                <w:rFonts w:ascii="Helvetica" w:hAnsi="Helvetica" w:eastAsia="Helvetica" w:cs="Helvetica"/>
-                <w:i w:val="false"/>
-                <w:b w:val="false"/>
-                <w:u w:val="none"/>
-                <w:sz w:val="18"/>
-                <w:szCs w:val="18"/>
-                <w:color w:val="000000"/>
-              </w:rPr>
-              <w:t xml:space="preserve">20</w:t>
+              <w:t xml:space="preserve">2</w:t>
+            </w:r>
+          </w:p>
+        </w:tc>
+        <w:tc>
+          <w:tcPr>
+            <w:tcBorders>
+              <w:bottom w:val="none" w:sz="0" w:space="0" w:color="000000"/>
+              <w:top w:val="none" w:sz="0" w:space="0" w:color="000000"/>
+              <w:left w:val="none" w:sz="0" w:space="0" w:color="000000"/>
+              <w:right w:val="none" w:sz="0" w:space="0" w:color="000000"/>
+            </w:tcBorders>
+            <w:shd w:val="clear" w:color="auto" w:fill="FFFFFF"/>
+            <w:tcMar>
+              <w:top w:w="0" w:type="dxa"/>
+              <w:bottom w:w="0" w:type="dxa"/>
+              <w:left w:w="0" w:type="dxa"/>
+              <w:right w:w="0" w:type="dxa"/>
+            </w:tcMar>
+            <w:vAlign w:val="center"/>
+          </w:tcPr>
+          <w:p>
+            <w:pPr>
+              <w:pStyle w:val="Normal"/>
+              <w:jc w:val="right"/>
+              <w:pBdr>
+                <w:bottom w:val="none" w:sz="0" w:space="0" w:color="000000"/>
+                <w:top w:val="none" w:sz="0" w:space="0" w:color="000000"/>
+                <w:left w:val="none" w:sz="0" w:space="0" w:color="000000"/>
+                <w:right w:val="none" w:sz="0" w:space="0" w:color="000000"/>
+              </w:pBdr>
+              <w:spacing w:after="100" w:before="100" w:line="240"/>
+              <w:ind w:left="100" w:right="100" w:firstLine="0" w:firstLineChars="0"/>
+            </w:pPr>
+            <w:r>
+              <w:rPr>
+                <w:rFonts w:ascii="Helvetica" w:hAnsi="Helvetica" w:eastAsia="Helvetica" w:cs="Helvetica"/>
+                <w:i w:val="false"/>
+                <w:b w:val="false"/>
+                <w:u w:val="none"/>
+                <w:sz w:val="18"/>
+                <w:szCs w:val="18"/>
+                <w:color w:val="000000"/>
+              </w:rPr>
+              <w:t xml:space="preserve">19</w:t>
             </w:r>
           </w:p>
         </w:tc>
@@ -4772,7 +4772,51 @@
                 <w:szCs w:val="18"/>
                 <w:color w:val="000000"/>
               </w:rPr>
-              <w:t xml:space="preserve">2</w:t>
+              <w:t xml:space="preserve">4</w:t>
+            </w:r>
+          </w:p>
+        </w:tc>
+        <w:tc>
+          <w:tcPr>
+            <w:tcBorders>
+              <w:bottom w:val="none" w:sz="0" w:space="0" w:color="000000"/>
+              <w:top w:val="none" w:sz="0" w:space="0" w:color="000000"/>
+              <w:left w:val="none" w:sz="0" w:space="0" w:color="000000"/>
+              <w:right w:val="none" w:sz="0" w:space="0" w:color="000000"/>
+            </w:tcBorders>
+            <w:shd w:val="clear" w:color="auto" w:fill="FFFFFF"/>
+            <w:tcMar>
+              <w:top w:w="0" w:type="dxa"/>
+              <w:bottom w:w="0" w:type="dxa"/>
+              <w:left w:w="0" w:type="dxa"/>
+              <w:right w:w="0" w:type="dxa"/>
+            </w:tcMar>
+            <w:vAlign w:val="center"/>
+          </w:tcPr>
+          <w:p>
+            <w:pPr>
+              <w:pStyle w:val="Normal"/>
+              <w:jc w:val="right"/>
+              <w:pBdr>
+                <w:bottom w:val="none" w:sz="0" w:space="0" w:color="000000"/>
+                <w:top w:val="none" w:sz="0" w:space="0" w:color="000000"/>
+                <w:left w:val="none" w:sz="0" w:space="0" w:color="000000"/>
+                <w:right w:val="none" w:sz="0" w:space="0" w:color="000000"/>
+              </w:pBdr>
+              <w:spacing w:after="100" w:before="100" w:line="240"/>
+              <w:ind w:left="100" w:right="100" w:firstLine="0" w:firstLineChars="0"/>
+            </w:pPr>
+            <w:r>
+              <w:rPr>
+                <w:rFonts w:ascii="Helvetica" w:hAnsi="Helvetica" w:eastAsia="Helvetica" w:cs="Helvetica"/>
+                <w:i w:val="false"/>
+                <w:b w:val="false"/>
+                <w:u w:val="none"/>
+                <w:sz w:val="18"/>
+                <w:szCs w:val="18"/>
+                <w:color w:val="000000"/>
+              </w:rPr>
+              <w:t xml:space="preserve">4</w:t>
             </w:r>
           </w:p>
         </w:tc>
@@ -4817,50 +4861,6 @@
                 <w:color w:val="000000"/>
               </w:rPr>
               <w:t xml:space="preserve">1</w:t>
-            </w:r>
-          </w:p>
-        </w:tc>
-        <w:tc>
-          <w:tcPr>
-            <w:tcBorders>
-              <w:bottom w:val="none" w:sz="0" w:space="0" w:color="000000"/>
-              <w:top w:val="none" w:sz="0" w:space="0" w:color="000000"/>
-              <w:left w:val="none" w:sz="0" w:space="0" w:color="000000"/>
-              <w:right w:val="none" w:sz="0" w:space="0" w:color="000000"/>
-            </w:tcBorders>
-            <w:shd w:val="clear" w:color="auto" w:fill="FFFFFF"/>
-            <w:tcMar>
-              <w:top w:w="0" w:type="dxa"/>
-              <w:bottom w:w="0" w:type="dxa"/>
-              <w:left w:w="0" w:type="dxa"/>
-              <w:right w:w="0" w:type="dxa"/>
-            </w:tcMar>
-            <w:vAlign w:val="center"/>
-          </w:tcPr>
-          <w:p>
-            <w:pPr>
-              <w:pStyle w:val="Normal"/>
-              <w:jc w:val="right"/>
-              <w:pBdr>
-                <w:bottom w:val="none" w:sz="0" w:space="0" w:color="000000"/>
-                <w:top w:val="none" w:sz="0" w:space="0" w:color="000000"/>
-                <w:left w:val="none" w:sz="0" w:space="0" w:color="000000"/>
-                <w:right w:val="none" w:sz="0" w:space="0" w:color="000000"/>
-              </w:pBdr>
-              <w:spacing w:after="100" w:before="100" w:line="240"/>
-              <w:ind w:left="100" w:right="100" w:firstLine="0" w:firstLineChars="0"/>
-            </w:pPr>
-            <w:r>
-              <w:rPr>
-                <w:rFonts w:ascii="Helvetica" w:hAnsi="Helvetica" w:eastAsia="Helvetica" w:cs="Helvetica"/>
-                <w:i w:val="false"/>
-                <w:b w:val="false"/>
-                <w:u w:val="none"/>
-                <w:sz w:val="18"/>
-                <w:szCs w:val="18"/>
-                <w:color w:val="000000"/>
-              </w:rPr>
-              <w:t xml:space="preserve">6</w:t>
             </w:r>
           </w:p>
         </w:tc>
@@ -5043,12 +5043,11 @@
       </w:tr>
       <w:tr>
         <w:trPr>
-          <w:trHeight w:val="420" w:hRule="auto"/>
+          <w:trHeight w:val="419" w:hRule="auto"/>
         </w:trPr>
         body 7
         <w:tc>
           <w:tcPr>
-            <w:vMerge/>
             <w:tcBorders>
               <w:bottom w:val="none" w:sz="0" w:space="0" w:color="000000"/>
               <w:top w:val="none" w:sz="0" w:space="0" w:color="000000"/>
@@ -5077,11 +5076,22 @@
               <w:spacing w:after="100" w:before="100" w:line="240"/>
               <w:ind w:left="100" w:right="100" w:firstLine="0" w:firstLineChars="0"/>
             </w:pPr>
-          </w:p>
-        </w:tc>
-        <w:tc>
-          <w:tcPr>
-            <w:vMerge/>
+            <w:r>
+              <w:rPr>
+                <w:rFonts w:ascii="Helvetica" w:hAnsi="Helvetica" w:eastAsia="Helvetica" w:cs="Helvetica"/>
+                <w:i w:val="false"/>
+                <w:b w:val="false"/>
+                <w:u w:val="none"/>
+                <w:sz w:val="18"/>
+                <w:szCs w:val="18"/>
+                <w:color w:val="000000"/>
+              </w:rPr>
+              <w:t xml:space="preserve">EI</w:t>
+            </w:r>
+          </w:p>
+        </w:tc>
+        <w:tc>
+          <w:tcPr>
             <w:tcBorders>
               <w:bottom w:val="none" w:sz="0" w:space="0" w:color="000000"/>
               <w:top w:val="none" w:sz="0" w:space="0" w:color="000000"/>
@@ -5110,11 +5120,22 @@
               <w:spacing w:after="100" w:before="100" w:line="240"/>
               <w:ind w:left="100" w:right="100" w:firstLine="0" w:firstLineChars="0"/>
             </w:pPr>
-          </w:p>
-        </w:tc>
-        <w:tc>
-          <w:tcPr>
-            <w:vMerge/>
+            <w:r>
+              <w:rPr>
+                <w:rFonts w:ascii="Helvetica" w:hAnsi="Helvetica" w:eastAsia="Helvetica" w:cs="Helvetica"/>
+                <w:i w:val="false"/>
+                <w:b w:val="false"/>
+                <w:u w:val="none"/>
+                <w:sz w:val="18"/>
+                <w:szCs w:val="18"/>
+                <w:color w:val="000000"/>
+              </w:rPr>
+              <w:t xml:space="preserve">1,113</w:t>
+            </w:r>
+          </w:p>
+        </w:tc>
+        <w:tc>
+          <w:tcPr>
             <w:tcBorders>
               <w:bottom w:val="none" w:sz="0" w:space="0" w:color="000000"/>
               <w:top w:val="none" w:sz="0" w:space="0" w:color="000000"/>
@@ -5143,11 +5164,22 @@
               <w:spacing w:after="100" w:before="100" w:line="240"/>
               <w:ind w:left="100" w:right="100" w:firstLine="0" w:firstLineChars="0"/>
             </w:pPr>
-          </w:p>
-        </w:tc>
-        <w:tc>
-          <w:tcPr>
-            <w:vMerge/>
+            <w:r>
+              <w:rPr>
+                <w:rFonts w:ascii="Helvetica" w:hAnsi="Helvetica" w:eastAsia="Helvetica" w:cs="Helvetica"/>
+                <w:i w:val="false"/>
+                <w:b w:val="false"/>
+                <w:u w:val="none"/>
+                <w:sz w:val="18"/>
+                <w:szCs w:val="18"/>
+                <w:color w:val="000000"/>
+              </w:rPr>
+              <w:t xml:space="preserve">-7.22</w:t>
+            </w:r>
+          </w:p>
+        </w:tc>
+        <w:tc>
+          <w:tcPr>
             <w:tcBorders>
               <w:bottom w:val="none" w:sz="0" w:space="0" w:color="000000"/>
               <w:top w:val="none" w:sz="0" w:space="0" w:color="000000"/>
@@ -5176,6 +5208,18 @@
               <w:spacing w:after="100" w:before="100" w:line="240"/>
               <w:ind w:left="100" w:right="100" w:firstLine="0" w:firstLineChars="0"/>
             </w:pPr>
+            <w:r>
+              <w:rPr>
+                <w:rFonts w:ascii="Helvetica" w:hAnsi="Helvetica" w:eastAsia="Helvetica" w:cs="Helvetica"/>
+                <w:i w:val="false"/>
+                <w:b w:val="false"/>
+                <w:u w:val="none"/>
+                <w:sz w:val="18"/>
+                <w:szCs w:val="18"/>
+                <w:color w:val="000000"/>
+              </w:rPr>
+              <w:t xml:space="preserve">72.42</w:t>
+            </w:r>
           </w:p>
         </w:tc>
         <w:tc>
@@ -5670,7 +5714,6 @@
         body 8
         <w:tc>
           <w:tcPr>
-            <w:vMerge/>
             <w:tcBorders>
               <w:bottom w:val="single" w:sz="6" w:space="0" w:color="666666"/>
               <w:top w:val="none" w:sz="0" w:space="0" w:color="000000"/>
@@ -5699,11 +5742,22 @@
               <w:spacing w:after="100" w:before="100" w:line="240"/>
               <w:ind w:left="100" w:right="100" w:firstLine="0" w:firstLineChars="0"/>
             </w:pPr>
-          </w:p>
-        </w:tc>
-        <w:tc>
-          <w:tcPr>
-            <w:vMerge/>
+            <w:r>
+              <w:rPr>
+                <w:rFonts w:ascii="Helvetica" w:hAnsi="Helvetica" w:eastAsia="Helvetica" w:cs="Helvetica"/>
+                <w:i w:val="false"/>
+                <w:b w:val="false"/>
+                <w:u w:val="none"/>
+                <w:sz w:val="18"/>
+                <w:szCs w:val="18"/>
+                <w:color w:val="000000"/>
+              </w:rPr>
+              <w:t xml:space="preserve">DG</w:t>
+            </w:r>
+          </w:p>
+        </w:tc>
+        <w:tc>
+          <w:tcPr>
             <w:tcBorders>
               <w:bottom w:val="single" w:sz="6" w:space="0" w:color="666666"/>
               <w:top w:val="none" w:sz="0" w:space="0" w:color="000000"/>
@@ -5732,11 +5786,22 @@
               <w:spacing w:after="100" w:before="100" w:line="240"/>
               <w:ind w:left="100" w:right="100" w:firstLine="0" w:firstLineChars="0"/>
             </w:pPr>
-          </w:p>
-        </w:tc>
-        <w:tc>
-          <w:tcPr>
-            <w:vMerge/>
+            <w:r>
+              <w:rPr>
+                <w:rFonts w:ascii="Helvetica" w:hAnsi="Helvetica" w:eastAsia="Helvetica" w:cs="Helvetica"/>
+                <w:i w:val="false"/>
+                <w:b w:val="false"/>
+                <w:u w:val="none"/>
+                <w:sz w:val="18"/>
+                <w:szCs w:val="18"/>
+                <w:color w:val="000000"/>
+              </w:rPr>
+              <w:t xml:space="preserve">10,382</w:t>
+            </w:r>
+          </w:p>
+        </w:tc>
+        <w:tc>
+          <w:tcPr>
             <w:tcBorders>
               <w:bottom w:val="single" w:sz="6" w:space="0" w:color="666666"/>
               <w:top w:val="none" w:sz="0" w:space="0" w:color="000000"/>
@@ -5765,11 +5830,22 @@
               <w:spacing w:after="100" w:before="100" w:line="240"/>
               <w:ind w:left="100" w:right="100" w:firstLine="0" w:firstLineChars="0"/>
             </w:pPr>
-          </w:p>
-        </w:tc>
-        <w:tc>
-          <w:tcPr>
-            <w:vMerge/>
+            <w:r>
+              <w:rPr>
+                <w:rFonts w:ascii="Helvetica" w:hAnsi="Helvetica" w:eastAsia="Helvetica" w:cs="Helvetica"/>
+                <w:i w:val="false"/>
+                <w:b w:val="false"/>
+                <w:u w:val="none"/>
+                <w:sz w:val="18"/>
+                <w:szCs w:val="18"/>
+                <w:color w:val="000000"/>
+              </w:rPr>
+              <w:t xml:space="preserve"/>
+            </w:r>
+          </w:p>
+        </w:tc>
+        <w:tc>
+          <w:tcPr>
             <w:tcBorders>
               <w:bottom w:val="single" w:sz="6" w:space="0" w:color="666666"/>
               <w:top w:val="none" w:sz="0" w:space="0" w:color="000000"/>
@@ -5798,6 +5874,18 @@
               <w:spacing w:after="100" w:before="100" w:line="240"/>
               <w:ind w:left="100" w:right="100" w:firstLine="0" w:firstLineChars="0"/>
             </w:pPr>
+            <w:r>
+              <w:rPr>
+                <w:rFonts w:ascii="Helvetica" w:hAnsi="Helvetica" w:eastAsia="Helvetica" w:cs="Helvetica"/>
+                <w:i w:val="false"/>
+                <w:b w:val="false"/>
+                <w:u w:val="none"/>
+                <w:sz w:val="18"/>
+                <w:szCs w:val="18"/>
+                <w:color w:val="000000"/>
+              </w:rPr>
+              <w:t xml:space="preserve"/>
+            </w:r>
           </w:p>
         </w:tc>
         <w:tc>
@@ -6016,7 +6104,7 @@
                 <w:szCs w:val="18"/>
                 <w:color w:val="000000"/>
               </w:rPr>
-              <w:t xml:space="preserve">25</w:t>
+              <w:t xml:space="preserve">27</w:t>
             </w:r>
           </w:p>
         </w:tc>
@@ -6060,7 +6148,7 @@
                 <w:szCs w:val="18"/>
                 <w:color w:val="000000"/>
               </w:rPr>
-              <w:t xml:space="preserve">19</w:t>
+              <w:t xml:space="preserve">22</w:t>
             </w:r>
           </w:p>
         </w:tc>
@@ -6104,7 +6192,7 @@
                 <w:szCs w:val="18"/>
                 <w:color w:val="000000"/>
               </w:rPr>
-              <w:t xml:space="preserve">63</w:t>
+              <w:t xml:space="preserve">58</w:t>
             </w:r>
           </w:p>
         </w:tc>
@@ -6686,7 +6774,7 @@
                 <w:szCs w:val="18"/>
                 <w:color w:val="000000"/>
               </w:rPr>
-              <w:t xml:space="preserve">0</w:t>
+              <w:t xml:space="preserve">6</w:t>
             </w:r>
           </w:p>
         </w:tc>
@@ -6730,7 +6818,7 @@
                 <w:szCs w:val="18"/>
                 <w:color w:val="000000"/>
               </w:rPr>
-              <w:t xml:space="preserve">0</w:t>
+              <w:t xml:space="preserve">12</w:t>
             </w:r>
           </w:p>
         </w:tc>
@@ -6774,7 +6862,7 @@
                 <w:szCs w:val="18"/>
                 <w:color w:val="000000"/>
               </w:rPr>
-              <w:t xml:space="preserve">27</w:t>
+              <w:t xml:space="preserve">9</w:t>
             </w:r>
           </w:p>
         </w:tc>
@@ -7308,7 +7396,7 @@
                 <w:szCs w:val="18"/>
                 <w:color w:val="000000"/>
               </w:rPr>
-              <w:t xml:space="preserve">0</w:t>
+              <w:t xml:space="preserve">6</w:t>
             </w:r>
           </w:p>
         </w:tc>
@@ -7352,7 +7440,7 @@
                 <w:szCs w:val="18"/>
                 <w:color w:val="000000"/>
               </w:rPr>
-              <w:t xml:space="preserve">0</w:t>
+              <w:t xml:space="preserve">12</w:t>
             </w:r>
           </w:p>
         </w:tc>
@@ -7396,7 +7484,7 @@
                 <w:szCs w:val="18"/>
                 <w:color w:val="000000"/>
               </w:rPr>
-              <w:t xml:space="preserve">27</w:t>
+              <w:t xml:space="preserve">9</w:t>
             </w:r>
           </w:p>
         </w:tc>

</xml_diff>

<commit_message>
Update with new data
</commit_message>
<xml_diff>
--- a/Tables/sample_sizes.docx
+++ b/Tables/sample_sizes.docx
@@ -1634,7 +1634,7 @@
                 <w:szCs w:val="18"/>
                 <w:color w:val="000000"/>
               </w:rPr>
-              <w:t xml:space="preserve">41</w:t>
+              <w:t xml:space="preserve">51</w:t>
             </w:r>
           </w:p>
         </w:tc>
@@ -1678,7 +1678,7 @@
                 <w:szCs w:val="18"/>
                 <w:color w:val="000000"/>
               </w:rPr>
-              <w:t xml:space="preserve">47</w:t>
+              <w:t xml:space="preserve">56</w:t>
             </w:r>
           </w:p>
         </w:tc>
@@ -1722,7 +1722,7 @@
                 <w:szCs w:val="18"/>
                 <w:color w:val="000000"/>
               </w:rPr>
-              <w:t xml:space="preserve">119</w:t>
+              <w:t xml:space="preserve">100</w:t>
             </w:r>
           </w:p>
         </w:tc>
@@ -5438,95 +5438,95 @@
                 <w:szCs w:val="18"/>
                 <w:color w:val="000000"/>
               </w:rPr>
-              <w:t xml:space="preserve">0</w:t>
-            </w:r>
-          </w:p>
-        </w:tc>
-        <w:tc>
-          <w:tcPr>
-            <w:tcBorders>
-              <w:bottom w:val="none" w:sz="0" w:space="0" w:color="000000"/>
-              <w:top w:val="none" w:sz="0" w:space="0" w:color="000000"/>
-              <w:left w:val="none" w:sz="0" w:space="0" w:color="000000"/>
-              <w:right w:val="none" w:sz="0" w:space="0" w:color="000000"/>
-            </w:tcBorders>
-            <w:shd w:val="clear" w:color="auto" w:fill="FFFFFF"/>
-            <w:tcMar>
-              <w:top w:w="0" w:type="dxa"/>
-              <w:bottom w:w="0" w:type="dxa"/>
-              <w:left w:w="0" w:type="dxa"/>
-              <w:right w:w="0" w:type="dxa"/>
-            </w:tcMar>
-            <w:vAlign w:val="center"/>
-          </w:tcPr>
-          <w:p>
-            <w:pPr>
-              <w:pStyle w:val="Normal"/>
-              <w:jc w:val="right"/>
-              <w:pBdr>
-                <w:bottom w:val="none" w:sz="0" w:space="0" w:color="000000"/>
-                <w:top w:val="none" w:sz="0" w:space="0" w:color="000000"/>
-                <w:left w:val="none" w:sz="0" w:space="0" w:color="000000"/>
-                <w:right w:val="none" w:sz="0" w:space="0" w:color="000000"/>
-              </w:pBdr>
-              <w:spacing w:after="100" w:before="100" w:line="240"/>
-              <w:ind w:left="100" w:right="100" w:firstLine="0" w:firstLineChars="0"/>
-            </w:pPr>
-            <w:r>
-              <w:rPr>
-                <w:rFonts w:ascii="Helvetica" w:hAnsi="Helvetica" w:eastAsia="Helvetica" w:cs="Helvetica"/>
-                <w:i w:val="false"/>
-                <w:b w:val="false"/>
-                <w:u w:val="none"/>
-                <w:sz w:val="18"/>
-                <w:szCs w:val="18"/>
-                <w:color w:val="000000"/>
-              </w:rPr>
-              <w:t xml:space="preserve">0</w:t>
-            </w:r>
-          </w:p>
-        </w:tc>
-        <w:tc>
-          <w:tcPr>
-            <w:tcBorders>
-              <w:bottom w:val="none" w:sz="0" w:space="0" w:color="000000"/>
-              <w:top w:val="none" w:sz="0" w:space="0" w:color="000000"/>
-              <w:left w:val="none" w:sz="0" w:space="0" w:color="000000"/>
-              <w:right w:val="none" w:sz="0" w:space="0" w:color="000000"/>
-            </w:tcBorders>
-            <w:shd w:val="clear" w:color="auto" w:fill="FFFFFF"/>
-            <w:tcMar>
-              <w:top w:w="0" w:type="dxa"/>
-              <w:bottom w:w="0" w:type="dxa"/>
-              <w:left w:w="0" w:type="dxa"/>
-              <w:right w:w="0" w:type="dxa"/>
-            </w:tcMar>
-            <w:vAlign w:val="center"/>
-          </w:tcPr>
-          <w:p>
-            <w:pPr>
-              <w:pStyle w:val="Normal"/>
-              <w:jc w:val="right"/>
-              <w:pBdr>
-                <w:bottom w:val="none" w:sz="0" w:space="0" w:color="000000"/>
-                <w:top w:val="none" w:sz="0" w:space="0" w:color="000000"/>
-                <w:left w:val="none" w:sz="0" w:space="0" w:color="000000"/>
-                <w:right w:val="none" w:sz="0" w:space="0" w:color="000000"/>
-              </w:pBdr>
-              <w:spacing w:after="100" w:before="100" w:line="240"/>
-              <w:ind w:left="100" w:right="100" w:firstLine="0" w:firstLineChars="0"/>
-            </w:pPr>
-            <w:r>
-              <w:rPr>
-                <w:rFonts w:ascii="Helvetica" w:hAnsi="Helvetica" w:eastAsia="Helvetica" w:cs="Helvetica"/>
-                <w:i w:val="false"/>
-                <w:b w:val="false"/>
-                <w:u w:val="none"/>
-                <w:sz w:val="18"/>
-                <w:szCs w:val="18"/>
-                <w:color w:val="000000"/>
-              </w:rPr>
-              <w:t xml:space="preserve">8</w:t>
+              <w:t xml:space="preserve">4</w:t>
+            </w:r>
+          </w:p>
+        </w:tc>
+        <w:tc>
+          <w:tcPr>
+            <w:tcBorders>
+              <w:bottom w:val="none" w:sz="0" w:space="0" w:color="000000"/>
+              <w:top w:val="none" w:sz="0" w:space="0" w:color="000000"/>
+              <w:left w:val="none" w:sz="0" w:space="0" w:color="000000"/>
+              <w:right w:val="none" w:sz="0" w:space="0" w:color="000000"/>
+            </w:tcBorders>
+            <w:shd w:val="clear" w:color="auto" w:fill="FFFFFF"/>
+            <w:tcMar>
+              <w:top w:w="0" w:type="dxa"/>
+              <w:bottom w:w="0" w:type="dxa"/>
+              <w:left w:w="0" w:type="dxa"/>
+              <w:right w:w="0" w:type="dxa"/>
+            </w:tcMar>
+            <w:vAlign w:val="center"/>
+          </w:tcPr>
+          <w:p>
+            <w:pPr>
+              <w:pStyle w:val="Normal"/>
+              <w:jc w:val="right"/>
+              <w:pBdr>
+                <w:bottom w:val="none" w:sz="0" w:space="0" w:color="000000"/>
+                <w:top w:val="none" w:sz="0" w:space="0" w:color="000000"/>
+                <w:left w:val="none" w:sz="0" w:space="0" w:color="000000"/>
+                <w:right w:val="none" w:sz="0" w:space="0" w:color="000000"/>
+              </w:pBdr>
+              <w:spacing w:after="100" w:before="100" w:line="240"/>
+              <w:ind w:left="100" w:right="100" w:firstLine="0" w:firstLineChars="0"/>
+            </w:pPr>
+            <w:r>
+              <w:rPr>
+                <w:rFonts w:ascii="Helvetica" w:hAnsi="Helvetica" w:eastAsia="Helvetica" w:cs="Helvetica"/>
+                <w:i w:val="false"/>
+                <w:b w:val="false"/>
+                <w:u w:val="none"/>
+                <w:sz w:val="18"/>
+                <w:szCs w:val="18"/>
+                <w:color w:val="000000"/>
+              </w:rPr>
+              <w:t xml:space="preserve">3</w:t>
+            </w:r>
+          </w:p>
+        </w:tc>
+        <w:tc>
+          <w:tcPr>
+            <w:tcBorders>
+              <w:bottom w:val="none" w:sz="0" w:space="0" w:color="000000"/>
+              <w:top w:val="none" w:sz="0" w:space="0" w:color="000000"/>
+              <w:left w:val="none" w:sz="0" w:space="0" w:color="000000"/>
+              <w:right w:val="none" w:sz="0" w:space="0" w:color="000000"/>
+            </w:tcBorders>
+            <w:shd w:val="clear" w:color="auto" w:fill="FFFFFF"/>
+            <w:tcMar>
+              <w:top w:w="0" w:type="dxa"/>
+              <w:bottom w:w="0" w:type="dxa"/>
+              <w:left w:w="0" w:type="dxa"/>
+              <w:right w:w="0" w:type="dxa"/>
+            </w:tcMar>
+            <w:vAlign w:val="center"/>
+          </w:tcPr>
+          <w:p>
+            <w:pPr>
+              <w:pStyle w:val="Normal"/>
+              <w:jc w:val="right"/>
+              <w:pBdr>
+                <w:bottom w:val="none" w:sz="0" w:space="0" w:color="000000"/>
+                <w:top w:val="none" w:sz="0" w:space="0" w:color="000000"/>
+                <w:left w:val="none" w:sz="0" w:space="0" w:color="000000"/>
+                <w:right w:val="none" w:sz="0" w:space="0" w:color="000000"/>
+              </w:pBdr>
+              <w:spacing w:after="100" w:before="100" w:line="240"/>
+              <w:ind w:left="100" w:right="100" w:firstLine="0" w:firstLineChars="0"/>
+            </w:pPr>
+            <w:r>
+              <w:rPr>
+                <w:rFonts w:ascii="Helvetica" w:hAnsi="Helvetica" w:eastAsia="Helvetica" w:cs="Helvetica"/>
+                <w:i w:val="false"/>
+                <w:b w:val="false"/>
+                <w:u w:val="none"/>
+                <w:sz w:val="18"/>
+                <w:szCs w:val="18"/>
+                <w:color w:val="000000"/>
+              </w:rPr>
+              <w:t xml:space="preserve">1</w:t>
             </w:r>
           </w:p>
         </w:tc>
@@ -6104,7 +6104,7 @@
                 <w:szCs w:val="18"/>
                 <w:color w:val="000000"/>
               </w:rPr>
-              <w:t xml:space="preserve">27</w:t>
+              <w:t xml:space="preserve">31</w:t>
             </w:r>
           </w:p>
         </w:tc>
@@ -6148,7 +6148,7 @@
                 <w:szCs w:val="18"/>
                 <w:color w:val="000000"/>
               </w:rPr>
-              <w:t xml:space="preserve">22</w:t>
+              <w:t xml:space="preserve">25</w:t>
             </w:r>
           </w:p>
         </w:tc>
@@ -6192,7 +6192,7 @@
                 <w:szCs w:val="18"/>
                 <w:color w:val="000000"/>
               </w:rPr>
-              <w:t xml:space="preserve">58</w:t>
+              <w:t xml:space="preserve">51</w:t>
             </w:r>
           </w:p>
         </w:tc>
@@ -9310,95 +9310,95 @@
                 <w:szCs w:val="18"/>
                 <w:color w:val="000000"/>
               </w:rPr>
+              <w:t xml:space="preserve">6</w:t>
+            </w:r>
+          </w:p>
+        </w:tc>
+        <w:tc>
+          <w:tcPr>
+            <w:tcBorders>
+              <w:bottom w:val="none" w:sz="0" w:space="0" w:color="000000"/>
+              <w:top w:val="none" w:sz="0" w:space="0" w:color="000000"/>
+              <w:left w:val="none" w:sz="0" w:space="0" w:color="000000"/>
+              <w:right w:val="none" w:sz="0" w:space="0" w:color="000000"/>
+            </w:tcBorders>
+            <w:shd w:val="clear" w:color="auto" w:fill="FFFFFF"/>
+            <w:tcMar>
+              <w:top w:w="0" w:type="dxa"/>
+              <w:bottom w:w="0" w:type="dxa"/>
+              <w:left w:w="0" w:type="dxa"/>
+              <w:right w:w="0" w:type="dxa"/>
+            </w:tcMar>
+            <w:vAlign w:val="center"/>
+          </w:tcPr>
+          <w:p>
+            <w:pPr>
+              <w:pStyle w:val="Normal"/>
+              <w:jc w:val="right"/>
+              <w:pBdr>
+                <w:bottom w:val="none" w:sz="0" w:space="0" w:color="000000"/>
+                <w:top w:val="none" w:sz="0" w:space="0" w:color="000000"/>
+                <w:left w:val="none" w:sz="0" w:space="0" w:color="000000"/>
+                <w:right w:val="none" w:sz="0" w:space="0" w:color="000000"/>
+              </w:pBdr>
+              <w:spacing w:after="100" w:before="100" w:line="240"/>
+              <w:ind w:left="100" w:right="100" w:firstLine="0" w:firstLineChars="0"/>
+            </w:pPr>
+            <w:r>
+              <w:rPr>
+                <w:rFonts w:ascii="Helvetica" w:hAnsi="Helvetica" w:eastAsia="Helvetica" w:cs="Helvetica"/>
+                <w:i w:val="false"/>
+                <w:b w:val="false"/>
+                <w:u w:val="none"/>
+                <w:sz w:val="18"/>
+                <w:szCs w:val="18"/>
+                <w:color w:val="000000"/>
+              </w:rPr>
+              <w:t xml:space="preserve">6</w:t>
+            </w:r>
+          </w:p>
+        </w:tc>
+        <w:tc>
+          <w:tcPr>
+            <w:tcBorders>
+              <w:bottom w:val="none" w:sz="0" w:space="0" w:color="000000"/>
+              <w:top w:val="none" w:sz="0" w:space="0" w:color="000000"/>
+              <w:left w:val="none" w:sz="0" w:space="0" w:color="000000"/>
+              <w:right w:val="none" w:sz="0" w:space="0" w:color="000000"/>
+            </w:tcBorders>
+            <w:shd w:val="clear" w:color="auto" w:fill="FFFFFF"/>
+            <w:tcMar>
+              <w:top w:w="0" w:type="dxa"/>
+              <w:bottom w:w="0" w:type="dxa"/>
+              <w:left w:w="0" w:type="dxa"/>
+              <w:right w:w="0" w:type="dxa"/>
+            </w:tcMar>
+            <w:vAlign w:val="center"/>
+          </w:tcPr>
+          <w:p>
+            <w:pPr>
+              <w:pStyle w:val="Normal"/>
+              <w:jc w:val="right"/>
+              <w:pBdr>
+                <w:bottom w:val="none" w:sz="0" w:space="0" w:color="000000"/>
+                <w:top w:val="none" w:sz="0" w:space="0" w:color="000000"/>
+                <w:left w:val="none" w:sz="0" w:space="0" w:color="000000"/>
+                <w:right w:val="none" w:sz="0" w:space="0" w:color="000000"/>
+              </w:pBdr>
+              <w:spacing w:after="100" w:before="100" w:line="240"/>
+              <w:ind w:left="100" w:right="100" w:firstLine="0" w:firstLineChars="0"/>
+            </w:pPr>
+            <w:r>
+              <w:rPr>
+                <w:rFonts w:ascii="Helvetica" w:hAnsi="Helvetica" w:eastAsia="Helvetica" w:cs="Helvetica"/>
+                <w:i w:val="false"/>
+                <w:b w:val="false"/>
+                <w:u w:val="none"/>
+                <w:sz w:val="18"/>
+                <w:szCs w:val="18"/>
+                <w:color w:val="000000"/>
+              </w:rPr>
               <w:t xml:space="preserve">0</w:t>
-            </w:r>
-          </w:p>
-        </w:tc>
-        <w:tc>
-          <w:tcPr>
-            <w:tcBorders>
-              <w:bottom w:val="none" w:sz="0" w:space="0" w:color="000000"/>
-              <w:top w:val="none" w:sz="0" w:space="0" w:color="000000"/>
-              <w:left w:val="none" w:sz="0" w:space="0" w:color="000000"/>
-              <w:right w:val="none" w:sz="0" w:space="0" w:color="000000"/>
-            </w:tcBorders>
-            <w:shd w:val="clear" w:color="auto" w:fill="FFFFFF"/>
-            <w:tcMar>
-              <w:top w:w="0" w:type="dxa"/>
-              <w:bottom w:w="0" w:type="dxa"/>
-              <w:left w:w="0" w:type="dxa"/>
-              <w:right w:w="0" w:type="dxa"/>
-            </w:tcMar>
-            <w:vAlign w:val="center"/>
-          </w:tcPr>
-          <w:p>
-            <w:pPr>
-              <w:pStyle w:val="Normal"/>
-              <w:jc w:val="right"/>
-              <w:pBdr>
-                <w:bottom w:val="none" w:sz="0" w:space="0" w:color="000000"/>
-                <w:top w:val="none" w:sz="0" w:space="0" w:color="000000"/>
-                <w:left w:val="none" w:sz="0" w:space="0" w:color="000000"/>
-                <w:right w:val="none" w:sz="0" w:space="0" w:color="000000"/>
-              </w:pBdr>
-              <w:spacing w:after="100" w:before="100" w:line="240"/>
-              <w:ind w:left="100" w:right="100" w:firstLine="0" w:firstLineChars="0"/>
-            </w:pPr>
-            <w:r>
-              <w:rPr>
-                <w:rFonts w:ascii="Helvetica" w:hAnsi="Helvetica" w:eastAsia="Helvetica" w:cs="Helvetica"/>
-                <w:i w:val="false"/>
-                <w:b w:val="false"/>
-                <w:u w:val="none"/>
-                <w:sz w:val="18"/>
-                <w:szCs w:val="18"/>
-                <w:color w:val="000000"/>
-              </w:rPr>
-              <w:t xml:space="preserve">0</w:t>
-            </w:r>
-          </w:p>
-        </w:tc>
-        <w:tc>
-          <w:tcPr>
-            <w:tcBorders>
-              <w:bottom w:val="none" w:sz="0" w:space="0" w:color="000000"/>
-              <w:top w:val="none" w:sz="0" w:space="0" w:color="000000"/>
-              <w:left w:val="none" w:sz="0" w:space="0" w:color="000000"/>
-              <w:right w:val="none" w:sz="0" w:space="0" w:color="000000"/>
-            </w:tcBorders>
-            <w:shd w:val="clear" w:color="auto" w:fill="FFFFFF"/>
-            <w:tcMar>
-              <w:top w:w="0" w:type="dxa"/>
-              <w:bottom w:w="0" w:type="dxa"/>
-              <w:left w:w="0" w:type="dxa"/>
-              <w:right w:w="0" w:type="dxa"/>
-            </w:tcMar>
-            <w:vAlign w:val="center"/>
-          </w:tcPr>
-          <w:p>
-            <w:pPr>
-              <w:pStyle w:val="Normal"/>
-              <w:jc w:val="right"/>
-              <w:pBdr>
-                <w:bottom w:val="none" w:sz="0" w:space="0" w:color="000000"/>
-                <w:top w:val="none" w:sz="0" w:space="0" w:color="000000"/>
-                <w:left w:val="none" w:sz="0" w:space="0" w:color="000000"/>
-                <w:right w:val="none" w:sz="0" w:space="0" w:color="000000"/>
-              </w:pBdr>
-              <w:spacing w:after="100" w:before="100" w:line="240"/>
-              <w:ind w:left="100" w:right="100" w:firstLine="0" w:firstLineChars="0"/>
-            </w:pPr>
-            <w:r>
-              <w:rPr>
-                <w:rFonts w:ascii="Helvetica" w:hAnsi="Helvetica" w:eastAsia="Helvetica" w:cs="Helvetica"/>
-                <w:i w:val="false"/>
-                <w:b w:val="false"/>
-                <w:u w:val="none"/>
-                <w:sz w:val="18"/>
-                <w:szCs w:val="18"/>
-                <w:color w:val="000000"/>
-              </w:rPr>
-              <w:t xml:space="preserve">12</w:t>
             </w:r>
           </w:p>
         </w:tc>
@@ -9932,7 +9932,7 @@
                 <w:szCs w:val="18"/>
                 <w:color w:val="000000"/>
               </w:rPr>
-              <w:t xml:space="preserve">8</w:t>
+              <w:t xml:space="preserve">14</w:t>
             </w:r>
           </w:p>
         </w:tc>
@@ -9976,7 +9976,7 @@
                 <w:szCs w:val="18"/>
                 <w:color w:val="000000"/>
               </w:rPr>
-              <w:t xml:space="preserve">13</w:t>
+              <w:t xml:space="preserve">19</w:t>
             </w:r>
           </w:p>
         </w:tc>
@@ -10020,7 +10020,7 @@
                 <w:szCs w:val="18"/>
                 <w:color w:val="000000"/>
               </w:rPr>
-              <w:t xml:space="preserve">52</w:t>
+              <w:t xml:space="preserve">40</w:t>
             </w:r>
           </w:p>
         </w:tc>

</xml_diff>